<commit_message>
Adicionando Ra do Richard
</commit_message>
<xml_diff>
--- a/Regras/Regras.docx
+++ b/Regras/Regras.docx
@@ -120,7 +120,15 @@
           <w:sz w:val="48"/>
           <w:szCs w:val="48"/>
         </w:rPr>
-        <w:t xml:space="preserve"> - RA: 04251072</w:t>
+        <w:t xml:space="preserve"> - RA: </w:t>
+      </w:r>
+      <w:r>
+        <w:rPr>
+          <w:rFonts w:ascii="Arial Nova" w:eastAsia="Arial Nova" w:hAnsi="Arial Nova" w:cs="Arial Nova"/>
+          <w:sz w:val="48"/>
+          <w:szCs w:val="48"/>
+        </w:rPr>
+        <w:t>04251072</w:t>
       </w:r>
     </w:p>
     <w:p>
@@ -223,6 +231,14 @@
         </w:rPr>
         <w:t xml:space="preserve"> – RA: </w:t>
       </w:r>
+      <w:r>
+        <w:rPr>
+          <w:rFonts w:ascii="Arial Nova" w:eastAsia="Arial Nova" w:hAnsi="Arial Nova" w:cs="Arial Nova"/>
+          <w:sz w:val="48"/>
+          <w:szCs w:val="48"/>
+        </w:rPr>
+        <w:t>04251117</w:t>
+      </w:r>
     </w:p>
     <w:p>
       <w:pPr>
@@ -231,6 +247,7 @@
           <w:rFonts w:ascii="Arial Nova" w:eastAsia="Arial Nova" w:hAnsi="Arial Nova" w:cs="Arial Nova"/>
           <w:sz w:val="48"/>
           <w:szCs w:val="48"/>
+          <w:u w:val="single"/>
         </w:rPr>
       </w:pPr>
     </w:p>

</xml_diff>